<commit_message>
adatbázis képének frissítése a fileokban és felesleges file ok kitörlése
</commit_message>
<xml_diff>
--- a/dokumentumok/étterem_relációs séma.docx
+++ b/dokumentumok/étterem_relációs séma.docx
@@ -1,6 +1,6 @@
 
 <file path=word/document.xml><?xml version="1.0" encoding="utf-8"?>
-<w:document xmlns:wpc="http://schemas.microsoft.com/office/word/2010/wordprocessingCanvas" xmlns:cx="http://schemas.microsoft.com/office/drawing/2014/chartex" xmlns:cx1="http://schemas.microsoft.com/office/drawing/2015/9/8/chartex" xmlns:mc="http://schemas.openxmlformats.org/markup-compatibility/2006" xmlns:o="urn:schemas-microsoft-com:office:office" xmlns:r="http://schemas.openxmlformats.org/officeDocument/2006/relationships" xmlns:m="http://schemas.openxmlformats.org/officeDocument/2006/math" xmlns:v="urn:schemas-microsoft-com:vml" xmlns:wp14="http://schemas.microsoft.com/office/word/2010/wordprocessingDrawing" xmlns:wp="http://schemas.openxmlformats.org/drawingml/2006/wordprocessingDrawing" xmlns:w10="urn:schemas-microsoft-com:office:word" xmlns:w="http://schemas.openxmlformats.org/wordprocessingml/2006/main" xmlns:w14="http://schemas.microsoft.com/office/word/2010/wordml" xmlns:w15="http://schemas.microsoft.com/office/word/2012/wordml" xmlns:w16se="http://schemas.microsoft.com/office/word/2015/wordml/symex" xmlns:wpg="http://schemas.microsoft.com/office/word/2010/wordprocessingGroup" xmlns:wpi="http://schemas.microsoft.com/office/word/2010/wordprocessingInk" xmlns:wne="http://schemas.microsoft.com/office/word/2006/wordml" xmlns:wps="http://schemas.microsoft.com/office/word/2010/wordprocessingShape" mc:Ignorable="w14 w15 w16se wp14">
+<w:document xmlns:wpc="http://schemas.microsoft.com/office/word/2010/wordprocessingCanvas" xmlns:cx="http://schemas.microsoft.com/office/drawing/2014/chartex" xmlns:cx1="http://schemas.microsoft.com/office/drawing/2015/9/8/chartex" xmlns:cx2="http://schemas.microsoft.com/office/drawing/2015/10/21/chartex" xmlns:cx3="http://schemas.microsoft.com/office/drawing/2016/5/9/chartex" xmlns:cx4="http://schemas.microsoft.com/office/drawing/2016/5/10/chartex" xmlns:cx5="http://schemas.microsoft.com/office/drawing/2016/5/11/chartex" xmlns:cx6="http://schemas.microsoft.com/office/drawing/2016/5/12/chartex" xmlns:cx7="http://schemas.microsoft.com/office/drawing/2016/5/13/chartex" xmlns:cx8="http://schemas.microsoft.com/office/drawing/2016/5/14/chartex" xmlns:mc="http://schemas.openxmlformats.org/markup-compatibility/2006" xmlns:aink="http://schemas.microsoft.com/office/drawing/2016/ink" xmlns:am3d="http://schemas.microsoft.com/office/drawing/2017/model3d" xmlns:o="urn:schemas-microsoft-com:office:office" xmlns:r="http://schemas.openxmlformats.org/officeDocument/2006/relationships" xmlns:m="http://schemas.openxmlformats.org/officeDocument/2006/math" xmlns:v="urn:schemas-microsoft-com:vml" xmlns:wp14="http://schemas.microsoft.com/office/word/2010/wordprocessingDrawing" xmlns:wp="http://schemas.openxmlformats.org/drawingml/2006/wordprocessingDrawing" xmlns:w10="urn:schemas-microsoft-com:office:word" xmlns:w="http://schemas.openxmlformats.org/wordprocessingml/2006/main" xmlns:w14="http://schemas.microsoft.com/office/word/2010/wordml" xmlns:w15="http://schemas.microsoft.com/office/word/2012/wordml" xmlns:w16cex="http://schemas.microsoft.com/office/word/2018/wordml/cex" xmlns:w16cid="http://schemas.microsoft.com/office/word/2016/wordml/cid" xmlns:w16="http://schemas.microsoft.com/office/word/2018/wordml" xmlns:w16sdtdh="http://schemas.microsoft.com/office/word/2020/wordml/sdtdatahash" xmlns:w16se="http://schemas.microsoft.com/office/word/2015/wordml/symex" xmlns:wpg="http://schemas.microsoft.com/office/word/2010/wordprocessingGroup" xmlns:wpi="http://schemas.microsoft.com/office/word/2010/wordprocessingInk" xmlns:wne="http://schemas.microsoft.com/office/word/2006/wordml" xmlns:wps="http://schemas.microsoft.com/office/word/2010/wordprocessingShape" mc:Ignorable="w14 w15 w16se w16cid w16 w16cex w16sdtdh wp14">
   <w:body>
     <w:p>
       <w:pPr>
@@ -9,7 +9,6 @@
           <w:szCs w:val="28"/>
         </w:rPr>
       </w:pPr>
-      <w:proofErr w:type="gramStart"/>
       <w:r>
         <w:rPr>
           <w:b/>
@@ -26,7 +25,6 @@
         </w:rPr>
         <w:t>(</w:t>
       </w:r>
-      <w:proofErr w:type="gramEnd"/>
       <w:r>
         <w:rPr>
           <w:sz w:val="28"/>
@@ -79,23 +77,7 @@
           <w:sz w:val="28"/>
           <w:szCs w:val="28"/>
         </w:rPr>
-        <w:t xml:space="preserve">. </w:t>
-      </w:r>
-      <w:proofErr w:type="gramStart"/>
-      <w:r>
-        <w:rPr>
-          <w:sz w:val="28"/>
-          <w:szCs w:val="28"/>
-        </w:rPr>
-        <w:t>ideje</w:t>
-      </w:r>
-      <w:proofErr w:type="gramEnd"/>
-      <w:r>
-        <w:rPr>
-          <w:sz w:val="28"/>
-          <w:szCs w:val="28"/>
-        </w:rPr>
-        <w:t xml:space="preserve">, </w:t>
+        <w:t xml:space="preserve">. ideje, </w:t>
       </w:r>
       <w:proofErr w:type="spellStart"/>
       <w:r>
@@ -144,7 +126,6 @@
           <w:szCs w:val="28"/>
         </w:rPr>
       </w:pPr>
-      <w:proofErr w:type="gramStart"/>
       <w:r>
         <w:rPr>
           <w:b/>
@@ -162,7 +143,6 @@
         <w:t>(</w:t>
       </w:r>
       <w:proofErr w:type="spellStart"/>
-      <w:proofErr w:type="gramEnd"/>
       <w:r>
         <w:rPr>
           <w:sz w:val="28"/>
@@ -191,7 +171,23 @@
           <w:sz w:val="28"/>
           <w:szCs w:val="28"/>
         </w:rPr>
-        <w:t xml:space="preserve">, név, telefon, parkoló, bankkártyás fiz., </w:t>
+        <w:t xml:space="preserve">, név, telefon, parkoló, bankkártyás </w:t>
+      </w:r>
+      <w:proofErr w:type="spellStart"/>
+      <w:r>
+        <w:rPr>
+          <w:sz w:val="28"/>
+          <w:szCs w:val="28"/>
+        </w:rPr>
+        <w:t>fiz</w:t>
+      </w:r>
+      <w:proofErr w:type="spellEnd"/>
+      <w:r>
+        <w:rPr>
+          <w:sz w:val="28"/>
+          <w:szCs w:val="28"/>
+        </w:rPr>
+        <w:t xml:space="preserve">., </w:t>
       </w:r>
       <w:proofErr w:type="spellStart"/>
       <w:r>
@@ -236,14 +232,65 @@
           <w:sz w:val="28"/>
           <w:szCs w:val="28"/>
         </w:rPr>
-        <w:t>,férőhely,leírás</w:t>
-      </w:r>
-      <w:r>
-        <w:rPr>
-          <w:sz w:val="28"/>
-          <w:szCs w:val="28"/>
-        </w:rPr>
-        <w:t>,státusz</w:t>
+        <w:t>,férőhely,</w:t>
+      </w:r>
+      <w:r>
+        <w:rPr>
+          <w:sz w:val="28"/>
+          <w:szCs w:val="28"/>
+        </w:rPr>
+        <w:t>házhozszállítás</w:t>
+      </w:r>
+      <w:proofErr w:type="spellEnd"/>
+      <w:r>
+        <w:rPr>
+          <w:sz w:val="28"/>
+          <w:szCs w:val="28"/>
+        </w:rPr>
+        <w:t>,</w:t>
+      </w:r>
+      <w:r>
+        <w:rPr>
+          <w:sz w:val="28"/>
+          <w:szCs w:val="28"/>
+        </w:rPr>
+        <w:t xml:space="preserve"> </w:t>
+      </w:r>
+      <w:proofErr w:type="spellStart"/>
+      <w:r>
+        <w:rPr>
+          <w:sz w:val="28"/>
+          <w:szCs w:val="28"/>
+        </w:rPr>
+        <w:t>leírás</w:t>
+      </w:r>
+      <w:r>
+        <w:rPr>
+          <w:sz w:val="28"/>
+          <w:szCs w:val="28"/>
+        </w:rPr>
+        <w:t>,</w:t>
+      </w:r>
+      <w:r>
+        <w:rPr>
+          <w:sz w:val="28"/>
+          <w:szCs w:val="28"/>
+        </w:rPr>
+        <w:t>tipus,wifi,</w:t>
+      </w:r>
+      <w:r>
+        <w:rPr>
+          <w:sz w:val="28"/>
+          <w:szCs w:val="28"/>
+        </w:rPr>
+        <w:t>státusz</w:t>
+      </w:r>
+      <w:r>
+        <w:rPr>
+          <w:sz w:val="28"/>
+          <w:szCs w:val="28"/>
+        </w:rPr>
+        <w:t>,kép,weboldal,facebook,nyitvavane</w:t>
       </w:r>
       <w:proofErr w:type="spellEnd"/>
       <w:r>
@@ -261,7 +308,6 @@
           <w:szCs w:val="28"/>
         </w:rPr>
       </w:pPr>
-      <w:proofErr w:type="gramStart"/>
       <w:r>
         <w:rPr>
           <w:b/>
@@ -288,7 +334,6 @@
         <w:t>(</w:t>
       </w:r>
       <w:proofErr w:type="spellStart"/>
-      <w:proofErr w:type="gramEnd"/>
       <w:r>
         <w:rPr>
           <w:sz w:val="28"/>
@@ -366,8 +411,6 @@
           <w:szCs w:val="28"/>
         </w:rPr>
       </w:pPr>
-      <w:proofErr w:type="spellStart"/>
-      <w:proofErr w:type="gramStart"/>
       <w:r>
         <w:rPr>
           <w:b/>
@@ -377,7 +420,6 @@
         </w:rPr>
         <w:t>Nyitvatartás</w:t>
       </w:r>
-      <w:proofErr w:type="spellEnd"/>
       <w:r>
         <w:rPr>
           <w:sz w:val="28"/>
@@ -385,7 +427,6 @@
         </w:rPr>
         <w:t>(</w:t>
       </w:r>
-      <w:proofErr w:type="gramEnd"/>
       <w:r>
         <w:rPr>
           <w:sz w:val="28"/>
@@ -434,7 +475,37 @@
           <w:sz w:val="28"/>
           <w:szCs w:val="28"/>
         </w:rPr>
-        <w:t>, nap, nyitás, zárás)</w:t>
+        <w:t xml:space="preserve">, </w:t>
+      </w:r>
+      <w:proofErr w:type="spellStart"/>
+      <w:r>
+        <w:rPr>
+          <w:sz w:val="28"/>
+          <w:szCs w:val="28"/>
+        </w:rPr>
+        <w:t>nap,</w:t>
+      </w:r>
+      <w:r>
+        <w:rPr>
+          <w:sz w:val="28"/>
+          <w:szCs w:val="28"/>
+        </w:rPr>
+        <w:t>napid</w:t>
+      </w:r>
+      <w:proofErr w:type="spellEnd"/>
+      <w:r>
+        <w:rPr>
+          <w:sz w:val="28"/>
+          <w:szCs w:val="28"/>
+        </w:rPr>
+        <w:t>,</w:t>
+      </w:r>
+      <w:r>
+        <w:rPr>
+          <w:sz w:val="28"/>
+          <w:szCs w:val="28"/>
+        </w:rPr>
+        <w:t xml:space="preserve"> nyitás, zárás)</w:t>
       </w:r>
     </w:p>
     <w:p>
@@ -452,7 +523,6 @@
           <w:szCs w:val="28"/>
         </w:rPr>
       </w:pPr>
-      <w:proofErr w:type="gramStart"/>
       <w:r>
         <w:rPr>
           <w:b/>
@@ -470,7 +540,6 @@
         <w:t>(</w:t>
       </w:r>
       <w:proofErr w:type="spellStart"/>
-      <w:proofErr w:type="gramEnd"/>
       <w:r>
         <w:rPr>
           <w:sz w:val="28"/>
@@ -552,7 +621,6 @@
           <w:szCs w:val="28"/>
         </w:rPr>
       </w:pPr>
-      <w:proofErr w:type="gramStart"/>
       <w:r>
         <w:rPr>
           <w:b/>
@@ -570,7 +638,6 @@
         <w:t>(</w:t>
       </w:r>
       <w:proofErr w:type="spellStart"/>
-      <w:proofErr w:type="gramEnd"/>
       <w:r>
         <w:rPr>
           <w:sz w:val="28"/>
@@ -626,7 +693,6 @@
           <w:szCs w:val="28"/>
         </w:rPr>
       </w:pPr>
-      <w:proofErr w:type="gramStart"/>
       <w:r>
         <w:rPr>
           <w:b/>
@@ -644,7 +710,6 @@
         <w:t>(</w:t>
       </w:r>
       <w:proofErr w:type="spellStart"/>
-      <w:proofErr w:type="gramEnd"/>
       <w:r>
         <w:rPr>
           <w:sz w:val="28"/>
@@ -700,29 +765,6 @@
           <w:szCs w:val="28"/>
         </w:rPr>
         <w:t>kezdés</w:t>
-      </w:r>
-      <w:proofErr w:type="spellEnd"/>
-      <w:r>
-        <w:rPr>
-          <w:sz w:val="28"/>
-          <w:szCs w:val="28"/>
-        </w:rPr>
-        <w:t xml:space="preserve"> </w:t>
-      </w:r>
-      <w:proofErr w:type="spellStart"/>
-      <w:r>
-        <w:rPr>
-          <w:sz w:val="28"/>
-          <w:szCs w:val="28"/>
-        </w:rPr>
-        <w:t>ideje</w:t>
-      </w:r>
-      <w:r>
-        <w:rPr>
-          <w:sz w:val="28"/>
-          <w:szCs w:val="28"/>
-        </w:rPr>
-        <w:t>,végzés</w:t>
       </w:r>
       <w:proofErr w:type="spellEnd"/>
       <w:r>
@@ -771,7 +813,6 @@
           <w:szCs w:val="28"/>
         </w:rPr>
       </w:pPr>
-      <w:proofErr w:type="gramStart"/>
       <w:r>
         <w:rPr>
           <w:b/>
@@ -789,7 +830,6 @@
         <w:t>(</w:t>
       </w:r>
       <w:proofErr w:type="spellStart"/>
-      <w:proofErr w:type="gramEnd"/>
       <w:r>
         <w:rPr>
           <w:sz w:val="28"/>
@@ -901,8 +941,6 @@
         </w:rPr>
         <w:t>id</w:t>
       </w:r>
-      <w:bookmarkStart w:id="0" w:name="_GoBack"/>
-      <w:bookmarkEnd w:id="0"/>
       <w:r>
         <w:rPr>
           <w:sz w:val="28"/>
@@ -953,7 +991,7 @@
 </file>
 
 <file path=word/styles.xml><?xml version="1.0" encoding="utf-8"?>
-<w:styles xmlns:mc="http://schemas.openxmlformats.org/markup-compatibility/2006" xmlns:r="http://schemas.openxmlformats.org/officeDocument/2006/relationships" xmlns:w="http://schemas.openxmlformats.org/wordprocessingml/2006/main" xmlns:w14="http://schemas.microsoft.com/office/word/2010/wordml" xmlns:w15="http://schemas.microsoft.com/office/word/2012/wordml" xmlns:w16se="http://schemas.microsoft.com/office/word/2015/wordml/symex" mc:Ignorable="w14 w15 w16se">
+<w:styles xmlns:mc="http://schemas.openxmlformats.org/markup-compatibility/2006" xmlns:r="http://schemas.openxmlformats.org/officeDocument/2006/relationships" xmlns:w="http://schemas.openxmlformats.org/wordprocessingml/2006/main" xmlns:w14="http://schemas.microsoft.com/office/word/2010/wordml" xmlns:w15="http://schemas.microsoft.com/office/word/2012/wordml" xmlns:w16cex="http://schemas.microsoft.com/office/word/2018/wordml/cex" xmlns:w16cid="http://schemas.microsoft.com/office/word/2016/wordml/cid" xmlns:w16="http://schemas.microsoft.com/office/word/2018/wordml" xmlns:w16sdtdh="http://schemas.microsoft.com/office/word/2020/wordml/sdtdatahash" xmlns:w16se="http://schemas.microsoft.com/office/word/2015/wordml/symex" mc:Ignorable="w14 w15 w16se w16cid w16 w16cex w16sdtdh">
   <w:docDefaults>
     <w:rPrDefault>
       <w:rPr>
@@ -969,7 +1007,7 @@
       </w:pPr>
     </w:pPrDefault>
   </w:docDefaults>
-  <w:latentStyles w:defLockedState="0" w:defUIPriority="99" w:defSemiHidden="0" w:defUnhideWhenUsed="0" w:defQFormat="0" w:count="371">
+  <w:latentStyles w:defLockedState="0" w:defUIPriority="99" w:defSemiHidden="0" w:defUnhideWhenUsed="0" w:defQFormat="0" w:count="376">
     <w:lsdException w:name="Normal" w:uiPriority="0" w:qFormat="1"/>
     <w:lsdException w:name="heading 1" w:uiPriority="9" w:qFormat="1"/>
     <w:lsdException w:name="heading 2" w:semiHidden="1" w:uiPriority="9" w:unhideWhenUsed="1" w:qFormat="1"/>
@@ -1075,7 +1113,6 @@
     <w:lsdException w:name="HTML Sample" w:semiHidden="1" w:unhideWhenUsed="1"/>
     <w:lsdException w:name="HTML Typewriter" w:semiHidden="1" w:unhideWhenUsed="1"/>
     <w:lsdException w:name="HTML Variable" w:semiHidden="1" w:unhideWhenUsed="1"/>
-    <w:lsdException w:name="Normal Table" w:semiHidden="1" w:unhideWhenUsed="1"/>
     <w:lsdException w:name="annotation subject" w:semiHidden="1" w:unhideWhenUsed="1"/>
     <w:lsdException w:name="No List" w:semiHidden="1" w:unhideWhenUsed="1"/>
     <w:lsdException w:name="Outline List 1" w:semiHidden="1" w:unhideWhenUsed="1"/>
@@ -1118,11 +1155,8 @@
     <w:lsdException w:name="Table Contemporary" w:semiHidden="1" w:unhideWhenUsed="1"/>
     <w:lsdException w:name="Table Elegant" w:semiHidden="1" w:unhideWhenUsed="1"/>
     <w:lsdException w:name="Table Professional" w:semiHidden="1" w:unhideWhenUsed="1"/>
-    <w:lsdException w:name="Table Subtle 1" w:semiHidden="1" w:unhideWhenUsed="1"/>
     <w:lsdException w:name="Table Subtle 2" w:semiHidden="1" w:unhideWhenUsed="1"/>
     <w:lsdException w:name="Table Web 1" w:semiHidden="1" w:unhideWhenUsed="1"/>
-    <w:lsdException w:name="Table Web 2" w:semiHidden="1" w:unhideWhenUsed="1"/>
-    <w:lsdException w:name="Table Web 3" w:semiHidden="1" w:unhideWhenUsed="1"/>
     <w:lsdException w:name="Balloon Text" w:semiHidden="1" w:unhideWhenUsed="1"/>
     <w:lsdException w:name="Table Grid" w:uiPriority="39"/>
     <w:lsdException w:name="Table Theme" w:semiHidden="1" w:unhideWhenUsed="1"/>
@@ -1341,6 +1375,11 @@
     <w:lsdException w:name="List Table 5 Dark Accent 6" w:uiPriority="50"/>
     <w:lsdException w:name="List Table 6 Colorful Accent 6" w:uiPriority="51"/>
     <w:lsdException w:name="List Table 7 Colorful Accent 6" w:uiPriority="52"/>
+    <w:lsdException w:name="Mention" w:semiHidden="1" w:unhideWhenUsed="1"/>
+    <w:lsdException w:name="Smart Hyperlink" w:semiHidden="1" w:unhideWhenUsed="1"/>
+    <w:lsdException w:name="Hashtag" w:semiHidden="1" w:unhideWhenUsed="1"/>
+    <w:lsdException w:name="Unresolved Mention" w:semiHidden="1" w:unhideWhenUsed="1"/>
+    <w:lsdException w:name="Smart Link" w:semiHidden="1" w:unhideWhenUsed="1"/>
   </w:latentStyles>
   <w:style w:type="paragraph" w:default="1" w:styleId="Norml">
     <w:name w:val="Normal"/>

</xml_diff>